<commit_message>
Final notes for ML Model Outline
</commit_message>
<xml_diff>
--- a/Deliverable1/ML Model Draft.docx
+++ b/Deliverable1/ML Model Draft.docx
@@ -22,13 +22,121 @@
     <w:p>
       <w:pPr>
         <w:pStyle w:val="ListParagraph"/>
+        <w:ind w:left="360"/>
+      </w:pPr>
+      <w:r>
+        <w:t>The following data sets are for the following provinces:</w:t>
+      </w:r>
+      <w:r>
+        <w:t xml:space="preserve"> </w:t>
+      </w:r>
+      <w:r>
+        <w:t>California, Washington, Bordeaux, Tuscany, Oregon, Burgundy, Northern Spain, Piedmont, Veneto, New York</w:t>
+      </w:r>
+      <w:r>
+        <w:t xml:space="preserve"> (may need to drop)</w:t>
+      </w:r>
+      <w:r>
+        <w:t>, Alsace, Sicily &amp; Sardinia, Champagne</w:t>
+      </w:r>
+    </w:p>
+    <w:p>
+      <w:pPr>
+        <w:pStyle w:val="ListParagraph"/>
+        <w:numPr>
+          <w:ilvl w:val="1"/>
+          <w:numId w:val="1"/>
+        </w:numPr>
+      </w:pPr>
+      <w:r>
+        <w:t>Wine reviews</w:t>
+      </w:r>
+    </w:p>
+    <w:p>
+      <w:pPr>
+        <w:pStyle w:val="ListParagraph"/>
+        <w:numPr>
+          <w:ilvl w:val="1"/>
+          <w:numId w:val="1"/>
+        </w:numPr>
+      </w:pPr>
+      <w:r>
+        <w:t>Historical mean temperature</w:t>
+      </w:r>
+    </w:p>
+    <w:p>
+      <w:pPr>
+        <w:pStyle w:val="ListParagraph"/>
+        <w:numPr>
+          <w:ilvl w:val="1"/>
+          <w:numId w:val="1"/>
+        </w:numPr>
+      </w:pPr>
+      <w:r>
+        <w:t>Historical precipitation</w:t>
+      </w:r>
+    </w:p>
+    <w:p>
+      <w:pPr>
+        <w:pStyle w:val="ListParagraph"/>
         <w:numPr>
           <w:ilvl w:val="0"/>
           <w:numId w:val="1"/>
         </w:numPr>
       </w:pPr>
       <w:r>
-        <w:t>Features and Target(s)</w:t>
+        <w:t>Features and Target</w:t>
+      </w:r>
+    </w:p>
+    <w:p>
+      <w:pPr>
+        <w:pStyle w:val="ListParagraph"/>
+        <w:numPr>
+          <w:ilvl w:val="1"/>
+          <w:numId w:val="1"/>
+        </w:numPr>
+      </w:pPr>
+      <w:r>
+        <w:t>Features</w:t>
+      </w:r>
+      <w:r>
+        <w:t xml:space="preserve"> from wine data</w:t>
+      </w:r>
+      <w:r>
+        <w:t xml:space="preserve">:  </w:t>
+      </w:r>
+      <w:r>
+        <w:t>Coun</w:t>
+      </w:r>
+      <w:r>
+        <w:t>try, Description, Designation, Price, Province, Region_1, Region_2, Title, Variety, Winery</w:t>
+      </w:r>
+    </w:p>
+    <w:p>
+      <w:pPr>
+        <w:pStyle w:val="ListParagraph"/>
+        <w:numPr>
+          <w:ilvl w:val="1"/>
+          <w:numId w:val="1"/>
+        </w:numPr>
+      </w:pPr>
+      <w:r>
+        <w:t xml:space="preserve">Features from weather data:  </w:t>
+      </w:r>
+      <w:r>
+        <w:t>Year, Rainfall, Temperature, Timeseries</w:t>
+      </w:r>
+    </w:p>
+    <w:p>
+      <w:pPr>
+        <w:pStyle w:val="ListParagraph"/>
+        <w:numPr>
+          <w:ilvl w:val="1"/>
+          <w:numId w:val="1"/>
+        </w:numPr>
+      </w:pPr>
+      <w:r>
+        <w:t>Target:  Points (wine rating)</w:t>
       </w:r>
     </w:p>
     <w:p>
@@ -47,6 +155,102 @@
       <w:pPr>
         <w:pStyle w:val="ListParagraph"/>
         <w:numPr>
+          <w:ilvl w:val="1"/>
+          <w:numId w:val="1"/>
+        </w:numPr>
+      </w:pPr>
+      <w:r>
+        <w:t xml:space="preserve"> </w:t>
+      </w:r>
+      <w:r>
+        <w:t>Wine data</w:t>
+      </w:r>
+    </w:p>
+    <w:p>
+      <w:pPr>
+        <w:pStyle w:val="ListParagraph"/>
+        <w:numPr>
+          <w:ilvl w:val="2"/>
+          <w:numId w:val="1"/>
+        </w:numPr>
+      </w:pPr>
+      <w:r>
+        <w:t xml:space="preserve">Remove rows with provinces </w:t>
+      </w:r>
+      <w:r>
+        <w:t xml:space="preserve">that aren’t </w:t>
+      </w:r>
+      <w:r>
+        <w:t>included in the project</w:t>
+      </w:r>
+    </w:p>
+    <w:p>
+      <w:pPr>
+        <w:pStyle w:val="ListParagraph"/>
+        <w:numPr>
+          <w:ilvl w:val="2"/>
+          <w:numId w:val="1"/>
+        </w:numPr>
+      </w:pPr>
+      <w:r>
+        <w:t>Use regular expressions to pull year from Title field</w:t>
+      </w:r>
+    </w:p>
+    <w:p>
+      <w:pPr>
+        <w:pStyle w:val="ListParagraph"/>
+        <w:numPr>
+          <w:ilvl w:val="2"/>
+          <w:numId w:val="1"/>
+        </w:numPr>
+      </w:pPr>
+      <w:r>
+        <w:t xml:space="preserve">Perform </w:t>
+      </w:r>
+      <w:r>
+        <w:t>f</w:t>
+      </w:r>
+      <w:r>
+        <w:t>eature selection</w:t>
+      </w:r>
+      <w:r>
+        <w:t xml:space="preserve"> (TBD)</w:t>
+      </w:r>
+    </w:p>
+    <w:p>
+      <w:pPr>
+        <w:pStyle w:val="ListParagraph"/>
+        <w:numPr>
+          <w:ilvl w:val="2"/>
+          <w:numId w:val="1"/>
+        </w:numPr>
+      </w:pPr>
+      <w:r>
+        <w:t>Drop rows with null values</w:t>
+      </w:r>
+    </w:p>
+    <w:p>
+      <w:pPr>
+        <w:pStyle w:val="ListParagraph"/>
+        <w:numPr>
+          <w:ilvl w:val="1"/>
+          <w:numId w:val="1"/>
+        </w:numPr>
+      </w:pPr>
+      <w:r>
+        <w:t>Weather data</w:t>
+      </w:r>
+      <w:r>
+        <w:t xml:space="preserve"> table </w:t>
+      </w:r>
+      <w:r>
+        <w:t>requires no cleaning</w:t>
+      </w:r>
+    </w:p>
+    <w:p>
+      <w:pPr>
+        <w:pStyle w:val="ListParagraph"/>
+        <w:numPr>
           <w:ilvl w:val="0"/>
           <w:numId w:val="1"/>
         </w:numPr>
@@ -59,12 +263,168 @@
       <w:pPr>
         <w:pStyle w:val="ListParagraph"/>
         <w:numPr>
+          <w:ilvl w:val="1"/>
+          <w:numId w:val="1"/>
+        </w:numPr>
+      </w:pPr>
+      <w:r>
+        <w:t>All input data is tabular</w:t>
+      </w:r>
+    </w:p>
+    <w:p>
+      <w:pPr>
+        <w:pStyle w:val="ListParagraph"/>
+        <w:numPr>
+          <w:ilvl w:val="1"/>
+          <w:numId w:val="1"/>
+        </w:numPr>
+      </w:pPr>
+      <w:r>
+        <w:t>Merge Wine data and weather data</w:t>
+      </w:r>
+    </w:p>
+    <w:p>
+      <w:pPr>
+        <w:pStyle w:val="ListParagraph"/>
+        <w:numPr>
+          <w:ilvl w:val="1"/>
+          <w:numId w:val="1"/>
+        </w:numPr>
+      </w:pPr>
+      <w:r>
+        <w:t>Drop rows with null values</w:t>
+      </w:r>
+    </w:p>
+    <w:p>
+      <w:pPr>
+        <w:pStyle w:val="ListParagraph"/>
+        <w:numPr>
+          <w:ilvl w:val="1"/>
+          <w:numId w:val="1"/>
+        </w:numPr>
+      </w:pPr>
+      <w:r>
+        <w:t xml:space="preserve">Split </w:t>
+      </w:r>
+      <w:r>
+        <w:t xml:space="preserve">data </w:t>
+      </w:r>
+      <w:r>
+        <w:t xml:space="preserve">into </w:t>
+      </w:r>
+      <w:r>
+        <w:t>input (X) and output (y)</w:t>
+      </w:r>
+    </w:p>
+    <w:p>
+      <w:pPr>
+        <w:pStyle w:val="ListParagraph"/>
+        <w:numPr>
+          <w:ilvl w:val="2"/>
+          <w:numId w:val="1"/>
+        </w:numPr>
+      </w:pPr>
+      <w:r>
+        <w:t xml:space="preserve">X – </w:t>
+      </w:r>
+      <w:r>
+        <w:t>Features defined above</w:t>
+      </w:r>
+    </w:p>
+    <w:p>
+      <w:pPr>
+        <w:pStyle w:val="ListParagraph"/>
+        <w:numPr>
+          <w:ilvl w:val="2"/>
+          <w:numId w:val="1"/>
+        </w:numPr>
+      </w:pPr>
+      <w:r>
+        <w:t>y</w:t>
+      </w:r>
+      <w:r>
+        <w:t xml:space="preserve"> </w:t>
+      </w:r>
+      <w:r>
+        <w:t xml:space="preserve"> Target defined above</w:t>
+      </w:r>
+    </w:p>
+    <w:p>
+      <w:pPr>
+        <w:pStyle w:val="ListParagraph"/>
+        <w:numPr>
+          <w:ilvl w:val="1"/>
+          <w:numId w:val="1"/>
+        </w:numPr>
+      </w:pPr>
+      <w:r>
+        <w:t xml:space="preserve">Split </w:t>
+      </w:r>
+      <w:r>
+        <w:t>X and y into training and test datasets</w:t>
+      </w:r>
+    </w:p>
+    <w:p>
+      <w:pPr>
+        <w:pStyle w:val="ListParagraph"/>
+        <w:numPr>
           <w:ilvl w:val="0"/>
           <w:numId w:val="1"/>
         </w:numPr>
       </w:pPr>
       <w:r>
-        <w:t>ML Model</w:t>
+        <w:t>Train and Evaluate Model</w:t>
+      </w:r>
+      <w:r>
+        <w:t xml:space="preserve"> </w:t>
+      </w:r>
+    </w:p>
+    <w:p>
+      <w:pPr>
+        <w:pStyle w:val="ListParagraph"/>
+        <w:numPr>
+          <w:ilvl w:val="1"/>
+          <w:numId w:val="1"/>
+        </w:numPr>
+      </w:pPr>
+      <w:r>
+        <w:t>Multiple Linear Regression</w:t>
+      </w:r>
+    </w:p>
+    <w:p>
+      <w:pPr>
+        <w:pStyle w:val="ListParagraph"/>
+        <w:numPr>
+          <w:ilvl w:val="2"/>
+          <w:numId w:val="1"/>
+        </w:numPr>
+      </w:pPr>
+      <w:r>
+        <w:t>Make regression</w:t>
+      </w:r>
+    </w:p>
+    <w:p>
+      <w:pPr>
+        <w:pStyle w:val="ListParagraph"/>
+        <w:numPr>
+          <w:ilvl w:val="2"/>
+          <w:numId w:val="1"/>
+        </w:numPr>
+      </w:pPr>
+      <w:r>
+        <w:t>Fit the model</w:t>
+      </w:r>
+    </w:p>
+    <w:p>
+      <w:pPr>
+        <w:pStyle w:val="ListParagraph"/>
+        <w:numPr>
+          <w:ilvl w:val="2"/>
+          <w:numId w:val="1"/>
+        </w:numPr>
+      </w:pPr>
+      <w:r>
+        <w:t>Predict wine quality</w:t>
       </w:r>
     </w:p>
     <w:p>
@@ -76,7 +436,7 @@
         </w:numPr>
       </w:pPr>
       <w:r>
-        <w:t>Train and Evaluate Model</w:t>
+        <w:t>Revaluate as necessary</w:t>
       </w:r>
     </w:p>
     <w:sectPr>

</xml_diff>

<commit_message>
Final version of ML Model Outline
</commit_message>
<xml_diff>
--- a/Deliverable1/ML Model Draft.docx
+++ b/Deliverable1/ML Model Draft.docx
@@ -340,13 +340,10 @@
         </w:numPr>
       </w:pPr>
       <w:r>
-        <w:t>y</w:t>
-      </w:r>
-      <w:r>
-        <w:t xml:space="preserve"> </w:t>
-      </w:r>
-      <w:r>
-        <w:t xml:space="preserve"> Target defined above</w:t>
+        <w:t xml:space="preserve">Y – Target </w:t>
+      </w:r>
+      <w:r>
+        <w:t>defined above</w:t>
       </w:r>
     </w:p>
     <w:p>

</xml_diff>